<commit_message>
Done with Configure shadows in your scene
</commit_message>
<xml_diff>
--- a/3. Lighting/New Microsoft Word Document.docx
+++ b/3. Lighting/New Microsoft Word Document.docx
@@ -5,117 +5,66 @@
     <w:p>
       <w:pPr>
         <w:pStyle w:val="Heading1"/>
-        <w:rPr>
-          <w:lang w:val="en-PK"/>
-        </w:rPr>
-      </w:pPr>
-      <w:r>
-        <w:rPr>
-          <w:lang w:val="en-PK"/>
-        </w:rPr>
+      </w:pPr>
+      <w:r>
         <w:t>Unity’s global illumination systems</w:t>
       </w:r>
     </w:p>
     <w:p>
-      <w:pPr>
-        <w:rPr>
-          <w:lang w:val="en-PK"/>
-        </w:rPr>
-      </w:pPr>
-      <w:r>
-        <w:rPr>
-          <w:b/>
-          <w:bCs/>
-          <w:lang w:val="en-PK"/>
+      <w:r>
+        <w:rPr>
+          <w:b/>
+          <w:bCs/>
         </w:rPr>
         <w:t>Global illumination</w:t>
       </w:r>
       <w:r>
-        <w:rPr>
-          <w:lang w:val="en-PK"/>
-        </w:rPr>
         <w:t xml:space="preserve"> is a group of techniques that you can use in Unity to provide realistic lighting results. These techniques are called global illumination because they simulate both direct and indirect light, rather than just direct light. </w:t>
       </w:r>
     </w:p>
     <w:p>
-      <w:pPr>
-        <w:rPr>
-          <w:lang w:val="en-PK"/>
-        </w:rPr>
-      </w:pPr>
-      <w:r>
-        <w:rPr>
-          <w:lang w:val="en-PK"/>
-        </w:rPr>
+      <w:r>
         <w:t xml:space="preserve">There are two different global illumination systems in Unity: </w:t>
       </w:r>
       <w:proofErr w:type="gramStart"/>
       <w:r>
-        <w:rPr>
-          <w:lang w:val="en-PK"/>
-        </w:rPr>
         <w:t>the</w:t>
       </w:r>
       <w:proofErr w:type="gramEnd"/>
       <w:r>
-        <w:rPr>
-          <w:lang w:val="en-PK"/>
-        </w:rPr>
         <w:t xml:space="preserve"> </w:t>
       </w:r>
       <w:r>
         <w:rPr>
           <w:b/>
           <w:bCs/>
-          <w:lang w:val="en-PK"/>
         </w:rPr>
         <w:t xml:space="preserve">Baked Global Illumination system </w:t>
       </w:r>
       <w:r>
-        <w:rPr>
-          <w:lang w:val="en-PK"/>
-        </w:rPr>
         <w:t xml:space="preserve">and the </w:t>
       </w:r>
       <w:r>
         <w:rPr>
           <w:b/>
           <w:bCs/>
-          <w:lang w:val="en-PK"/>
         </w:rPr>
         <w:t>Realtime Global Illumination system</w:t>
       </w:r>
       <w:r>
-        <w:rPr>
-          <w:lang w:val="en-PK"/>
-        </w:rPr>
         <w:t xml:space="preserve">. </w:t>
       </w:r>
     </w:p>
     <w:p>
       <w:pPr>
         <w:pStyle w:val="Heading2"/>
-        <w:rPr>
-          <w:lang w:val="en-PK"/>
-        </w:rPr>
-      </w:pPr>
-      <w:r>
-        <w:rPr>
-          <w:lang w:val="en-PK"/>
-        </w:rPr>
+      </w:pPr>
+      <w:r>
         <w:t>The Baked Global Illumination system</w:t>
       </w:r>
     </w:p>
     <w:p>
-      <w:pPr>
-        <w:rPr>
-          <w:lang w:val="en-PK"/>
-        </w:rPr>
-      </w:pPr>
-      <w:r>
-        <w:rPr>
-          <w:lang w:val="en-PK"/>
-        </w:rPr>
+      <w:r>
         <w:t>The Baked Global Illumination system includes:</w:t>
       </w:r>
     </w:p>
@@ -125,57 +74,39 @@
           <w:ilvl w:val="0"/>
           <w:numId w:val="1"/>
         </w:numPr>
-        <w:rPr>
-          <w:lang w:val="en-PK"/>
-        </w:rPr>
-      </w:pPr>
-      <w:r>
-        <w:rPr>
-          <w:b/>
-          <w:bCs/>
-          <w:lang w:val="en-PK"/>
+      </w:pPr>
+      <w:r>
+        <w:rPr>
+          <w:b/>
+          <w:bCs/>
         </w:rPr>
         <w:t>Lightmapping:</w:t>
       </w:r>
       <w:r>
-        <w:rPr>
-          <w:lang w:val="en-PK"/>
-        </w:rPr>
         <w:t xml:space="preserve"> The process of pre-calculating the brightness of surfaces in a scene and storing the result in a texture called a </w:t>
       </w:r>
       <w:r>
         <w:rPr>
           <w:b/>
           <w:bCs/>
-          <w:lang w:val="en-PK"/>
         </w:rPr>
         <w:t>lightmap</w:t>
       </w:r>
       <w:r>
-        <w:rPr>
-          <w:lang w:val="en-PK"/>
-        </w:rPr>
         <w:t xml:space="preserve">. This global illumination system uses a specific </w:t>
       </w:r>
       <w:proofErr w:type="spellStart"/>
       <w:r>
-        <w:rPr>
-          <w:lang w:val="en-PK"/>
-        </w:rPr>
         <w:t>lightmapper</w:t>
       </w:r>
       <w:proofErr w:type="spellEnd"/>
       <w:r>
-        <w:rPr>
-          <w:lang w:val="en-PK"/>
-        </w:rPr>
         <w:t xml:space="preserve"> system called the </w:t>
       </w:r>
       <w:hyperlink r:id="rId5" w:tgtFrame="_blank" w:history="1">
         <w:r>
           <w:rPr>
             <w:rStyle w:val="Hyperlink"/>
-            <w:lang w:val="en-PK"/>
           </w:rPr>
           <w:t xml:space="preserve">Progressive </w:t>
         </w:r>
@@ -183,16 +114,12 @@
         <w:r>
           <w:rPr>
             <w:rStyle w:val="Hyperlink"/>
-            <w:lang w:val="en-PK"/>
           </w:rPr>
           <w:t>Lightmapper</w:t>
         </w:r>
         <w:proofErr w:type="spellEnd"/>
       </w:hyperlink>
       <w:r>
-        <w:rPr>
-          <w:lang w:val="en-PK"/>
-        </w:rPr>
         <w:t xml:space="preserve"> to complete this process.</w:t>
       </w:r>
     </w:p>
@@ -202,22 +129,15 @@
           <w:ilvl w:val="0"/>
           <w:numId w:val="1"/>
         </w:numPr>
-        <w:rPr>
-          <w:lang w:val="en-PK"/>
-        </w:rPr>
-      </w:pPr>
-      <w:r>
-        <w:rPr>
-          <w:b/>
-          <w:bCs/>
-          <w:lang w:val="en-PK"/>
+      </w:pPr>
+      <w:r>
+        <w:rPr>
+          <w:b/>
+          <w:bCs/>
         </w:rPr>
         <w:t xml:space="preserve">Light Probes: </w:t>
       </w:r>
       <w:r>
-        <w:rPr>
-          <w:lang w:val="en-PK"/>
-        </w:rPr>
         <w:t>A tool to measure (or probe) data about the light that passes through the empty spaces in your scene.</w:t>
       </w:r>
     </w:p>
@@ -227,49 +147,28 @@
           <w:ilvl w:val="0"/>
           <w:numId w:val="1"/>
         </w:numPr>
-        <w:rPr>
-          <w:lang w:val="en-PK"/>
-        </w:rPr>
-      </w:pPr>
-      <w:r>
-        <w:rPr>
-          <w:b/>
-          <w:bCs/>
-          <w:lang w:val="en-PK"/>
+      </w:pPr>
+      <w:r>
+        <w:rPr>
+          <w:b/>
+          <w:bCs/>
         </w:rPr>
         <w:t xml:space="preserve">Reflection Probes: </w:t>
       </w:r>
       <w:r>
-        <w:rPr>
-          <w:lang w:val="en-PK"/>
-        </w:rPr>
         <w:t>A tool to simulate more realistic reflections in Unity.</w:t>
       </w:r>
     </w:p>
     <w:p>
       <w:pPr>
         <w:pStyle w:val="Heading2"/>
-        <w:rPr>
-          <w:lang w:val="en-PK"/>
-        </w:rPr>
-      </w:pPr>
-      <w:r>
-        <w:rPr>
-          <w:lang w:val="en-PK"/>
-        </w:rPr>
+      </w:pPr>
+      <w:r>
         <w:t xml:space="preserve">The Realtime Global Illumination system </w:t>
       </w:r>
     </w:p>
     <w:p>
-      <w:pPr>
-        <w:rPr>
-          <w:lang w:val="en-PK"/>
-        </w:rPr>
-      </w:pPr>
-      <w:r>
-        <w:rPr>
-          <w:lang w:val="en-PK"/>
-        </w:rPr>
+      <w:r>
         <w:t>The Realtime Global Illumination system includes:</w:t>
       </w:r>
     </w:p>
@@ -279,50 +178,31 @@
           <w:ilvl w:val="0"/>
           <w:numId w:val="2"/>
         </w:numPr>
-        <w:rPr>
-          <w:lang w:val="en-PK"/>
-        </w:rPr>
-      </w:pPr>
-      <w:r>
-        <w:rPr>
-          <w:b/>
-          <w:bCs/>
-          <w:lang w:val="en-PK"/>
+      </w:pPr>
+      <w:r>
+        <w:rPr>
+          <w:b/>
+          <w:bCs/>
         </w:rPr>
         <w:t>Lightmapping:</w:t>
       </w:r>
       <w:r>
-        <w:rPr>
-          <w:lang w:val="en-PK"/>
-        </w:rPr>
         <w:t xml:space="preserve"> This global illumination system uses a deprecated </w:t>
       </w:r>
       <w:proofErr w:type="spellStart"/>
       <w:r>
-        <w:rPr>
-          <w:lang w:val="en-PK"/>
-        </w:rPr>
         <w:t>lightmapper</w:t>
       </w:r>
       <w:proofErr w:type="spellEnd"/>
       <w:r>
-        <w:rPr>
-          <w:lang w:val="en-PK"/>
-        </w:rPr>
         <w:t xml:space="preserve"> called the Enlighten </w:t>
       </w:r>
       <w:proofErr w:type="spellStart"/>
       <w:r>
-        <w:rPr>
-          <w:lang w:val="en-PK"/>
-        </w:rPr>
         <w:t>Lightmapper</w:t>
       </w:r>
       <w:proofErr w:type="spellEnd"/>
       <w:r>
-        <w:rPr>
-          <w:lang w:val="en-PK"/>
-        </w:rPr>
         <w:t>.</w:t>
       </w:r>
     </w:p>
@@ -332,49 +212,30 @@
           <w:ilvl w:val="0"/>
           <w:numId w:val="2"/>
         </w:numPr>
-        <w:rPr>
-          <w:lang w:val="en-PK"/>
-        </w:rPr>
-      </w:pPr>
-      <w:r>
-        <w:rPr>
-          <w:b/>
-          <w:bCs/>
-          <w:lang w:val="en-PK"/>
+      </w:pPr>
+      <w:r>
+        <w:rPr>
+          <w:b/>
+          <w:bCs/>
         </w:rPr>
         <w:t>Light Probes</w:t>
       </w:r>
       <w:r>
-        <w:rPr>
-          <w:lang w:val="en-PK"/>
-        </w:rPr>
         <w:t>: Light Probes have some additional functionality in this global illumination system.</w:t>
       </w:r>
     </w:p>
     <w:p>
-      <w:pPr>
-        <w:rPr>
-          <w:lang w:val="en-PK"/>
-        </w:rPr>
-      </w:pPr>
-      <w:r>
-        <w:rPr>
-          <w:lang w:val="en-PK"/>
-        </w:rPr>
+      <w:r>
         <w:t xml:space="preserve">The Universal Render Pipeline (URP), which the </w:t>
       </w:r>
       <w:r>
         <w:rPr>
           <w:b/>
           <w:bCs/>
-          <w:lang w:val="en-PK"/>
         </w:rPr>
         <w:t xml:space="preserve">Creative Core </w:t>
       </w:r>
       <w:r>
-        <w:rPr>
-          <w:lang w:val="en-PK"/>
-        </w:rPr>
         <w:t xml:space="preserve">pathway uses, does not support the Realtime Global Illumination system. </w:t>
       </w:r>
     </w:p>
@@ -444,13 +305,14 @@
         </w:rPr>
         <w:t>B</w:t>
       </w:r>
-      <w:proofErr w:type="spellStart"/>
-      <w:r>
-        <w:t>aked</w:t>
-      </w:r>
-      <w:proofErr w:type="spellEnd"/>
-      <w:r>
-        <w:t xml:space="preserve"> lighting helps mitigate this problem by pre-calculating lighting data </w:t>
+      <w:r>
+        <w:rPr>
+          <w:lang w:val="en-US"/>
+        </w:rPr>
+        <w:t>a</w:t>
+      </w:r>
+      <w:r>
+        <w:t xml:space="preserve">ked lighting helps mitigate this problem by pre-calculating lighting data </w:t>
       </w:r>
       <w:r>
         <w:rPr>
@@ -499,7 +361,240 @@
       </w:r>
     </w:p>
     <w:p/>
-    <w:p/>
+    <w:p>
+      <w:pPr>
+        <w:rPr>
+          <w:b/>
+          <w:bCs/>
+          <w:sz w:val="24"/>
+          <w:szCs w:val="24"/>
+          <w:lang w:val="en-US"/>
+        </w:rPr>
+      </w:pPr>
+      <w:r>
+        <w:rPr>
+          <w:b/>
+          <w:bCs/>
+          <w:sz w:val="24"/>
+          <w:szCs w:val="24"/>
+          <w:lang w:val="en-US"/>
+        </w:rPr>
+        <w:t>Skybox Properties:</w:t>
+      </w:r>
+    </w:p>
+    <w:p>
+      <w:pPr>
+        <w:rPr>
+          <w:lang w:val="en-PK"/>
+        </w:rPr>
+      </w:pPr>
+      <w:r>
+        <w:rPr>
+          <w:lang w:val="en-PK"/>
+        </w:rPr>
+        <w:t>Take a moment to review the properties you can configure:</w:t>
+      </w:r>
+    </w:p>
+    <w:p>
+      <w:pPr>
+        <w:numPr>
+          <w:ilvl w:val="0"/>
+          <w:numId w:val="3"/>
+        </w:numPr>
+        <w:rPr>
+          <w:lang w:val="en-PK"/>
+        </w:rPr>
+      </w:pPr>
+      <w:r>
+        <w:rPr>
+          <w:b/>
+          <w:bCs/>
+          <w:lang w:val="en-PK"/>
+        </w:rPr>
+        <w:t>Sun:</w:t>
+      </w:r>
+      <w:r>
+        <w:rPr>
+          <w:lang w:val="en-PK"/>
+        </w:rPr>
+        <w:t xml:space="preserve"> This is the method that Unity uses to create a sun disk in the skybox. Set this to </w:t>
+      </w:r>
+      <w:r>
+        <w:rPr>
+          <w:b/>
+          <w:bCs/>
+          <w:lang w:val="en-PK"/>
+        </w:rPr>
+        <w:t>Simple</w:t>
+      </w:r>
+      <w:r>
+        <w:rPr>
+          <w:lang w:val="en-PK"/>
+        </w:rPr>
+        <w:t>.</w:t>
+      </w:r>
+    </w:p>
+    <w:p>
+      <w:pPr>
+        <w:numPr>
+          <w:ilvl w:val="0"/>
+          <w:numId w:val="3"/>
+        </w:numPr>
+        <w:rPr>
+          <w:lang w:val="en-PK"/>
+        </w:rPr>
+      </w:pPr>
+      <w:r>
+        <w:rPr>
+          <w:b/>
+          <w:bCs/>
+          <w:lang w:val="en-PK"/>
+        </w:rPr>
+        <w:lastRenderedPageBreak/>
+        <w:t xml:space="preserve">Sun Size: </w:t>
+      </w:r>
+      <w:r>
+        <w:rPr>
+          <w:lang w:val="en-PK"/>
+        </w:rPr>
+        <w:t xml:space="preserve">This is the size modifier for the sun disk — the higher the value, the larger it will appear in the sky. </w:t>
+      </w:r>
+    </w:p>
+    <w:p>
+      <w:pPr>
+        <w:numPr>
+          <w:ilvl w:val="0"/>
+          <w:numId w:val="3"/>
+        </w:numPr>
+        <w:rPr>
+          <w:lang w:val="en-PK"/>
+        </w:rPr>
+      </w:pPr>
+      <w:r>
+        <w:rPr>
+          <w:b/>
+          <w:bCs/>
+          <w:lang w:val="en-PK"/>
+        </w:rPr>
+        <w:t xml:space="preserve">Atmosphere Thickness: </w:t>
+      </w:r>
+      <w:r>
+        <w:rPr>
+          <w:lang w:val="en-PK"/>
+        </w:rPr>
+        <w:t xml:space="preserve">The density of the atmosphere — the </w:t>
+      </w:r>
+      <w:proofErr w:type="gramStart"/>
+      <w:r>
+        <w:rPr>
+          <w:lang w:val="en-PK"/>
+        </w:rPr>
+        <w:t>more dense</w:t>
+      </w:r>
+      <w:proofErr w:type="gramEnd"/>
+      <w:r>
+        <w:rPr>
+          <w:lang w:val="en-PK"/>
+        </w:rPr>
+        <w:t xml:space="preserve"> an atmosphere, the more light will be absorbed by it.</w:t>
+      </w:r>
+    </w:p>
+    <w:p>
+      <w:pPr>
+        <w:numPr>
+          <w:ilvl w:val="0"/>
+          <w:numId w:val="3"/>
+        </w:numPr>
+        <w:rPr>
+          <w:lang w:val="en-PK"/>
+        </w:rPr>
+      </w:pPr>
+      <w:r>
+        <w:rPr>
+          <w:b/>
+          <w:bCs/>
+          <w:lang w:val="en-PK"/>
+        </w:rPr>
+        <w:t xml:space="preserve">Sky Tint: </w:t>
+      </w:r>
+      <w:r>
+        <w:rPr>
+          <w:lang w:val="en-PK"/>
+        </w:rPr>
+        <w:t>A color tint for the sky.</w:t>
+      </w:r>
+    </w:p>
+    <w:p>
+      <w:pPr>
+        <w:numPr>
+          <w:ilvl w:val="0"/>
+          <w:numId w:val="3"/>
+        </w:numPr>
+        <w:rPr>
+          <w:lang w:val="en-PK"/>
+        </w:rPr>
+      </w:pPr>
+      <w:r>
+        <w:rPr>
+          <w:b/>
+          <w:bCs/>
+          <w:lang w:val="en-PK"/>
+        </w:rPr>
+        <w:t xml:space="preserve">Ground: </w:t>
+      </w:r>
+      <w:r>
+        <w:rPr>
+          <w:lang w:val="en-PK"/>
+        </w:rPr>
+        <w:t>The color of the area below the horizon (the ground).</w:t>
+      </w:r>
+    </w:p>
+    <w:p>
+      <w:pPr>
+        <w:numPr>
+          <w:ilvl w:val="0"/>
+          <w:numId w:val="3"/>
+        </w:numPr>
+        <w:rPr>
+          <w:lang w:val="en-PK"/>
+        </w:rPr>
+      </w:pPr>
+      <w:r>
+        <w:rPr>
+          <w:b/>
+          <w:bCs/>
+          <w:lang w:val="en-PK"/>
+        </w:rPr>
+        <w:t xml:space="preserve">Exposure: </w:t>
+      </w:r>
+      <w:r>
+        <w:rPr>
+          <w:lang w:val="en-PK"/>
+        </w:rPr>
+        <w:t>This adjusts the sky’s exposure. Larger values produce a more exposed skybox that seems brighter.</w:t>
+      </w:r>
+    </w:p>
+    <w:p>
+      <w:pPr>
+        <w:rPr>
+          <w:lang w:val="en-US"/>
+        </w:rPr>
+      </w:pPr>
+    </w:p>
+    <w:p>
+      <w:pPr>
+        <w:rPr>
+          <w:lang w:val="en-US"/>
+        </w:rPr>
+      </w:pPr>
+    </w:p>
+    <w:p>
+      <w:pPr>
+        <w:rPr>
+          <w:lang w:val="en-US"/>
+        </w:rPr>
+      </w:pPr>
+    </w:p>
     <w:p/>
     <w:p/>
     <w:p/>
@@ -680,6 +775,155 @@
     </w:lvl>
   </w:abstractNum>
   <w:abstractNum w:abstractNumId="1" w15:restartNumberingAfterBreak="0">
+    <w:nsid w:val="552408E5"/>
+    <w:multiLevelType w:val="multilevel"/>
+    <w:tmpl w:val="D764A796"/>
+    <w:lvl w:ilvl="0">
+      <w:start w:val="1"/>
+      <w:numFmt w:val="bullet"/>
+      <w:lvlText w:val=""/>
+      <w:lvlJc w:val="left"/>
+      <w:pPr>
+        <w:tabs>
+          <w:tab w:val="num" w:pos="720"/>
+        </w:tabs>
+        <w:ind w:left="720" w:hanging="360"/>
+      </w:pPr>
+      <w:rPr>
+        <w:rFonts w:ascii="Symbol" w:hAnsi="Symbol" w:hint="default"/>
+        <w:sz w:val="20"/>
+      </w:rPr>
+    </w:lvl>
+    <w:lvl w:ilvl="1" w:tentative="1">
+      <w:start w:val="1"/>
+      <w:numFmt w:val="bullet"/>
+      <w:lvlText w:val="o"/>
+      <w:lvlJc w:val="left"/>
+      <w:pPr>
+        <w:tabs>
+          <w:tab w:val="num" w:pos="1440"/>
+        </w:tabs>
+        <w:ind w:left="1440" w:hanging="360"/>
+      </w:pPr>
+      <w:rPr>
+        <w:rFonts w:ascii="Courier New" w:hAnsi="Courier New" w:hint="default"/>
+        <w:sz w:val="20"/>
+      </w:rPr>
+    </w:lvl>
+    <w:lvl w:ilvl="2" w:tentative="1">
+      <w:start w:val="1"/>
+      <w:numFmt w:val="bullet"/>
+      <w:lvlText w:val=""/>
+      <w:lvlJc w:val="left"/>
+      <w:pPr>
+        <w:tabs>
+          <w:tab w:val="num" w:pos="2160"/>
+        </w:tabs>
+        <w:ind w:left="2160" w:hanging="360"/>
+      </w:pPr>
+      <w:rPr>
+        <w:rFonts w:ascii="Wingdings" w:hAnsi="Wingdings" w:hint="default"/>
+        <w:sz w:val="20"/>
+      </w:rPr>
+    </w:lvl>
+    <w:lvl w:ilvl="3" w:tentative="1">
+      <w:start w:val="1"/>
+      <w:numFmt w:val="bullet"/>
+      <w:lvlText w:val=""/>
+      <w:lvlJc w:val="left"/>
+      <w:pPr>
+        <w:tabs>
+          <w:tab w:val="num" w:pos="2880"/>
+        </w:tabs>
+        <w:ind w:left="2880" w:hanging="360"/>
+      </w:pPr>
+      <w:rPr>
+        <w:rFonts w:ascii="Wingdings" w:hAnsi="Wingdings" w:hint="default"/>
+        <w:sz w:val="20"/>
+      </w:rPr>
+    </w:lvl>
+    <w:lvl w:ilvl="4" w:tentative="1">
+      <w:start w:val="1"/>
+      <w:numFmt w:val="bullet"/>
+      <w:lvlText w:val=""/>
+      <w:lvlJc w:val="left"/>
+      <w:pPr>
+        <w:tabs>
+          <w:tab w:val="num" w:pos="3600"/>
+        </w:tabs>
+        <w:ind w:left="3600" w:hanging="360"/>
+      </w:pPr>
+      <w:rPr>
+        <w:rFonts w:ascii="Wingdings" w:hAnsi="Wingdings" w:hint="default"/>
+        <w:sz w:val="20"/>
+      </w:rPr>
+    </w:lvl>
+    <w:lvl w:ilvl="5" w:tentative="1">
+      <w:start w:val="1"/>
+      <w:numFmt w:val="bullet"/>
+      <w:lvlText w:val=""/>
+      <w:lvlJc w:val="left"/>
+      <w:pPr>
+        <w:tabs>
+          <w:tab w:val="num" w:pos="4320"/>
+        </w:tabs>
+        <w:ind w:left="4320" w:hanging="360"/>
+      </w:pPr>
+      <w:rPr>
+        <w:rFonts w:ascii="Wingdings" w:hAnsi="Wingdings" w:hint="default"/>
+        <w:sz w:val="20"/>
+      </w:rPr>
+    </w:lvl>
+    <w:lvl w:ilvl="6" w:tentative="1">
+      <w:start w:val="1"/>
+      <w:numFmt w:val="bullet"/>
+      <w:lvlText w:val=""/>
+      <w:lvlJc w:val="left"/>
+      <w:pPr>
+        <w:tabs>
+          <w:tab w:val="num" w:pos="5040"/>
+        </w:tabs>
+        <w:ind w:left="5040" w:hanging="360"/>
+      </w:pPr>
+      <w:rPr>
+        <w:rFonts w:ascii="Wingdings" w:hAnsi="Wingdings" w:hint="default"/>
+        <w:sz w:val="20"/>
+      </w:rPr>
+    </w:lvl>
+    <w:lvl w:ilvl="7" w:tentative="1">
+      <w:start w:val="1"/>
+      <w:numFmt w:val="bullet"/>
+      <w:lvlText w:val=""/>
+      <w:lvlJc w:val="left"/>
+      <w:pPr>
+        <w:tabs>
+          <w:tab w:val="num" w:pos="5760"/>
+        </w:tabs>
+        <w:ind w:left="5760" w:hanging="360"/>
+      </w:pPr>
+      <w:rPr>
+        <w:rFonts w:ascii="Wingdings" w:hAnsi="Wingdings" w:hint="default"/>
+        <w:sz w:val="20"/>
+      </w:rPr>
+    </w:lvl>
+    <w:lvl w:ilvl="8" w:tentative="1">
+      <w:start w:val="1"/>
+      <w:numFmt w:val="bullet"/>
+      <w:lvlText w:val=""/>
+      <w:lvlJc w:val="left"/>
+      <w:pPr>
+        <w:tabs>
+          <w:tab w:val="num" w:pos="6480"/>
+        </w:tabs>
+        <w:ind w:left="6480" w:hanging="360"/>
+      </w:pPr>
+      <w:rPr>
+        <w:rFonts w:ascii="Wingdings" w:hAnsi="Wingdings" w:hint="default"/>
+        <w:sz w:val="20"/>
+      </w:rPr>
+    </w:lvl>
+  </w:abstractNum>
+  <w:abstractNum w:abstractNumId="2" w15:restartNumberingAfterBreak="0">
     <w:nsid w:val="6C7F1BF0"/>
     <w:multiLevelType w:val="multilevel"/>
     <w:tmpl w:val="E2AC7362"/>
@@ -832,6 +1076,9 @@
     <w:abstractNumId w:val="0"/>
   </w:num>
   <w:num w:numId="2" w16cid:durableId="72626426">
+    <w:abstractNumId w:val="2"/>
+  </w:num>
+  <w:num w:numId="3" w16cid:durableId="1787574835">
     <w:abstractNumId w:val="1"/>
   </w:num>
 </w:numbering>

</xml_diff>